<commit_message>
Add pre-class journal submissions
</commit_message>
<xml_diff>
--- a/general_docs/schedule.docx
+++ b/general_docs/schedule.docx
@@ -326,6 +326,12 @@
                 <w:rFonts w:ascii="Palatino" w:hAnsi="Palatino"/>
               </w:rPr>
             </w:pPr>
+            <w:r>
+              <w:rPr>
+                <w:rFonts w:ascii="Palatino" w:hAnsi="Palatino"/>
+              </w:rPr>
+              <w:t>Journal: 2/6 8:00PM</w:t>
+            </w:r>
           </w:p>
         </w:tc>
       </w:tr>
@@ -512,19 +518,7 @@
               <w:rPr>
                 <w:rFonts w:ascii="Palatino" w:hAnsi="Palatino"/>
               </w:rPr>
-              <w:t>Journal: 2/1</w:t>
-            </w:r>
-            <w:r>
-              <w:rPr>
-                <w:rFonts w:ascii="Palatino" w:hAnsi="Palatino"/>
-              </w:rPr>
-              <w:t>9</w:t>
-            </w:r>
-            <w:r>
-              <w:rPr>
-                <w:rFonts w:ascii="Palatino" w:hAnsi="Palatino"/>
-              </w:rPr>
-              <w:t xml:space="preserve"> 11:59PM</w:t>
+              <w:t>Journal: 2/19 11:59PM</w:t>
             </w:r>
           </w:p>
           <w:p>
@@ -701,19 +695,7 @@
               <w:rPr>
                 <w:rFonts w:ascii="Palatino" w:hAnsi="Palatino"/>
               </w:rPr>
-              <w:t>Journal: 2/</w:t>
-            </w:r>
-            <w:r>
-              <w:rPr>
-                <w:rFonts w:ascii="Palatino" w:hAnsi="Palatino"/>
-              </w:rPr>
-              <w:t>26</w:t>
-            </w:r>
-            <w:r>
-              <w:rPr>
-                <w:rFonts w:ascii="Palatino" w:hAnsi="Palatino"/>
-              </w:rPr>
-              <w:t xml:space="preserve"> 11:59PM</w:t>
+              <w:t>Journal: 2/26 11:59PM</w:t>
             </w:r>
           </w:p>
         </w:tc>
@@ -811,6 +793,12 @@
                 <w:rFonts w:ascii="Palatino" w:hAnsi="Palatino"/>
               </w:rPr>
             </w:pPr>
+            <w:r>
+              <w:rPr>
+                <w:rFonts w:ascii="Palatino" w:hAnsi="Palatino"/>
+              </w:rPr>
+              <w:t>Journal: 2/27 8:00PM</w:t>
+            </w:r>
           </w:p>
         </w:tc>
       </w:tr>
@@ -884,31 +872,7 @@
               <w:rPr>
                 <w:rFonts w:ascii="Palatino" w:hAnsi="Palatino"/>
               </w:rPr>
-              <w:t xml:space="preserve">Journal: </w:t>
-            </w:r>
-            <w:r>
-              <w:rPr>
-                <w:rFonts w:ascii="Palatino" w:hAnsi="Palatino"/>
-              </w:rPr>
-              <w:t>3</w:t>
-            </w:r>
-            <w:r>
-              <w:rPr>
-                <w:rFonts w:ascii="Palatino" w:hAnsi="Palatino"/>
-              </w:rPr>
-              <w:t>/</w:t>
-            </w:r>
-            <w:r>
-              <w:rPr>
-                <w:rFonts w:ascii="Palatino" w:hAnsi="Palatino"/>
-              </w:rPr>
-              <w:t>5</w:t>
-            </w:r>
-            <w:r>
-              <w:rPr>
-                <w:rFonts w:ascii="Palatino" w:hAnsi="Palatino"/>
-              </w:rPr>
-              <w:t xml:space="preserve"> 11:59PM</w:t>
+              <w:t>Journal: 3/5 11:59PM</w:t>
             </w:r>
           </w:p>
         </w:tc>
@@ -1021,19 +985,7 @@
               <w:rPr>
                 <w:rFonts w:ascii="Palatino" w:hAnsi="Palatino"/>
               </w:rPr>
-              <w:t>Journal: 3/</w:t>
-            </w:r>
-            <w:r>
-              <w:rPr>
-                <w:rFonts w:ascii="Palatino" w:hAnsi="Palatino"/>
-              </w:rPr>
-              <w:t>12</w:t>
-            </w:r>
-            <w:r>
-              <w:rPr>
-                <w:rFonts w:ascii="Palatino" w:hAnsi="Palatino"/>
-              </w:rPr>
-              <w:t xml:space="preserve"> 11:59PM</w:t>
+              <w:t>Journal: 3/12 11:59PM</w:t>
             </w:r>
           </w:p>
         </w:tc>
@@ -1194,56 +1146,20 @@
               <w:rPr>
                 <w:rFonts w:ascii="Palatino" w:hAnsi="Palatino"/>
               </w:rPr>
-              <w:t>Journal: 3/</w:t>
-            </w:r>
-            <w:r>
-              <w:rPr>
-                <w:rFonts w:ascii="Palatino" w:hAnsi="Palatino"/>
-              </w:rPr>
-              <w:t>19</w:t>
-            </w:r>
-            <w:r>
-              <w:rPr>
-                <w:rFonts w:ascii="Palatino" w:hAnsi="Palatino"/>
-              </w:rPr>
-              <w:t xml:space="preserve"> 11:59PM</w:t>
-            </w:r>
-          </w:p>
-          <w:p>
-            <w:pPr>
-              <w:rPr>
-                <w:rFonts w:ascii="Palatino" w:hAnsi="Palatino"/>
-              </w:rPr>
-            </w:pPr>
-            <w:r>
-              <w:rPr>
-                <w:rFonts w:ascii="Palatino" w:hAnsi="Palatino"/>
-              </w:rPr>
-              <w:t xml:space="preserve">Final project milestone </w:t>
-            </w:r>
-            <w:r>
-              <w:rPr>
-                <w:rFonts w:ascii="Palatino" w:hAnsi="Palatino"/>
-              </w:rPr>
-              <w:t>2</w:t>
-            </w:r>
-            <w:r>
-              <w:rPr>
-                <w:rFonts w:ascii="Palatino" w:hAnsi="Palatino"/>
-              </w:rPr>
-              <w:t xml:space="preserve">: </w:t>
-            </w:r>
-            <w:r>
-              <w:rPr>
-                <w:rFonts w:ascii="Palatino" w:hAnsi="Palatino"/>
-              </w:rPr>
-              <w:t>3</w:t>
-            </w:r>
-            <w:r>
-              <w:rPr>
-                <w:rFonts w:ascii="Palatino" w:hAnsi="Palatino"/>
-              </w:rPr>
-              <w:t>/19 11:59PM</w:t>
+              <w:t>Journal: 3/19 11:59PM</w:t>
+            </w:r>
+          </w:p>
+          <w:p>
+            <w:pPr>
+              <w:rPr>
+                <w:rFonts w:ascii="Palatino" w:hAnsi="Palatino"/>
+              </w:rPr>
+            </w:pPr>
+            <w:r>
+              <w:rPr>
+                <w:rFonts w:ascii="Palatino" w:hAnsi="Palatino"/>
+              </w:rPr>
+              <w:t>Final project milestone 2: 3/19 11:59PM</w:t>
             </w:r>
           </w:p>
         </w:tc>
@@ -1376,6 +1292,12 @@
                 <w:rFonts w:ascii="Palatino" w:hAnsi="Palatino"/>
               </w:rPr>
             </w:pPr>
+            <w:r>
+              <w:rPr>
+                <w:rFonts w:ascii="Palatino" w:hAnsi="Palatino"/>
+              </w:rPr>
+              <w:t>Journal: 3/27 8:00PM</w:t>
+            </w:r>
           </w:p>
         </w:tc>
       </w:tr>
@@ -1437,31 +1359,7 @@
               <w:rPr>
                 <w:rFonts w:ascii="Palatino" w:hAnsi="Palatino"/>
               </w:rPr>
-              <w:t xml:space="preserve">Journal: </w:t>
-            </w:r>
-            <w:r>
-              <w:rPr>
-                <w:rFonts w:ascii="Palatino" w:hAnsi="Palatino"/>
-              </w:rPr>
-              <w:t>4</w:t>
-            </w:r>
-            <w:r>
-              <w:rPr>
-                <w:rFonts w:ascii="Palatino" w:hAnsi="Palatino"/>
-              </w:rPr>
-              <w:t>/</w:t>
-            </w:r>
-            <w:r>
-              <w:rPr>
-                <w:rFonts w:ascii="Palatino" w:hAnsi="Palatino"/>
-              </w:rPr>
-              <w:t>2</w:t>
-            </w:r>
-            <w:r>
-              <w:rPr>
-                <w:rFonts w:ascii="Palatino" w:hAnsi="Palatino"/>
-              </w:rPr>
-              <w:t xml:space="preserve"> 11:59PM</w:t>
+              <w:t>Journal: 4/2 11:59PM</w:t>
             </w:r>
           </w:p>
         </w:tc>
@@ -1574,19 +1472,7 @@
               <w:rPr>
                 <w:rFonts w:ascii="Palatino" w:hAnsi="Palatino"/>
               </w:rPr>
-              <w:t xml:space="preserve">Journal: </w:t>
-            </w:r>
-            <w:r>
-              <w:rPr>
-                <w:rFonts w:ascii="Palatino" w:hAnsi="Palatino"/>
-              </w:rPr>
-              <w:t>4</w:t>
-            </w:r>
-            <w:r>
-              <w:rPr>
-                <w:rFonts w:ascii="Palatino" w:hAnsi="Palatino"/>
-              </w:rPr>
-              <w:t>/9 11:59PM</w:t>
+              <w:t>Journal: 4/9 11:59PM</w:t>
             </w:r>
           </w:p>
         </w:tc>
@@ -1691,6 +1577,14 @@
                 <w:rFonts w:ascii="Palatino" w:hAnsi="Palatino"/>
               </w:rPr>
             </w:pPr>
+            <w:r>
+              <w:rPr>
+                <w:rFonts w:ascii="Palatino" w:hAnsi="Palatino"/>
+              </w:rPr>
+              <w:t>Journal: 4/10 8:00PM</w:t>
+            </w:r>
+            <w:bookmarkStart w:id="0" w:name="_GoBack"/>
+            <w:bookmarkEnd w:id="0"/>
           </w:p>
         </w:tc>
       </w:tr>
@@ -1752,19 +1646,7 @@
               <w:rPr>
                 <w:rFonts w:ascii="Palatino" w:hAnsi="Palatino"/>
               </w:rPr>
-              <w:t>Journal: 4/</w:t>
-            </w:r>
-            <w:r>
-              <w:rPr>
-                <w:rFonts w:ascii="Palatino" w:hAnsi="Palatino"/>
-              </w:rPr>
-              <w:t>16</w:t>
-            </w:r>
-            <w:r>
-              <w:rPr>
-                <w:rFonts w:ascii="Palatino" w:hAnsi="Palatino"/>
-              </w:rPr>
-              <w:t xml:space="preserve"> 11:59PM</w:t>
+              <w:t>Journal: 4/16 11:59PM</w:t>
             </w:r>
           </w:p>
           <w:p>
@@ -1890,19 +1772,7 @@
               <w:rPr>
                 <w:rFonts w:ascii="Palatino" w:hAnsi="Palatino"/>
               </w:rPr>
-              <w:t>Journal: 4/</w:t>
-            </w:r>
-            <w:r>
-              <w:rPr>
-                <w:rFonts w:ascii="Palatino" w:hAnsi="Palatino"/>
-              </w:rPr>
-              <w:t>23</w:t>
-            </w:r>
-            <w:r>
-              <w:rPr>
-                <w:rFonts w:ascii="Palatino" w:hAnsi="Palatino"/>
-              </w:rPr>
-              <w:t xml:space="preserve"> 11:59PM</w:t>
+              <w:t>Journal: 4/23 11:59PM</w:t>
             </w:r>
           </w:p>
         </w:tc>
@@ -2074,19 +1944,7 @@
               <w:rPr>
                 <w:rFonts w:ascii="Palatino" w:hAnsi="Palatino"/>
               </w:rPr>
-              <w:t>Journal: 4/</w:t>
-            </w:r>
-            <w:r>
-              <w:rPr>
-                <w:rFonts w:ascii="Palatino" w:hAnsi="Palatino"/>
-              </w:rPr>
-              <w:t>30</w:t>
-            </w:r>
-            <w:r>
-              <w:rPr>
-                <w:rFonts w:ascii="Palatino" w:hAnsi="Palatino"/>
-              </w:rPr>
-              <w:t xml:space="preserve"> 11:59PM</w:t>
+              <w:t>Journal: 4/30 11:59PM</w:t>
             </w:r>
           </w:p>
         </w:tc>
@@ -2281,8 +2139,6 @@
               </w:rPr>
               <w:t xml:space="preserve"> Wednesday, 5/17 5PM</w:t>
             </w:r>
-            <w:bookmarkStart w:id="0" w:name="_GoBack"/>
-            <w:bookmarkEnd w:id="0"/>
           </w:p>
         </w:tc>
       </w:tr>

</xml_diff>

<commit_message>
Update milestone due dates
</commit_message>
<xml_diff>
--- a/general_docs/schedule.docx
+++ b/general_docs/schedule.docx
@@ -468,7 +468,7 @@
         <w:tc>
           <w:tcPr>
             <w:tcW w:w="1107" w:type="dxa"/>
-            <w:vAlign w:val="center"/>
+            <w:vAlign w:val="bottom"/>
           </w:tcPr>
           <w:p>
             <w:pPr>
@@ -487,7 +487,7 @@
         <w:tc>
           <w:tcPr>
             <w:tcW w:w="5135" w:type="dxa"/>
-            <w:vAlign w:val="center"/>
+            <w:vAlign w:val="bottom"/>
           </w:tcPr>
           <w:p>
             <w:pPr>
@@ -519,25 +519,6 @@
                 <w:rFonts w:ascii="Palatino" w:hAnsi="Palatino"/>
               </w:rPr>
               <w:t>Journal: 2/19 11:59PM</w:t>
-            </w:r>
-          </w:p>
-          <w:p>
-            <w:pPr>
-              <w:rPr>
-                <w:rFonts w:ascii="Palatino" w:hAnsi="Palatino"/>
-              </w:rPr>
-            </w:pPr>
-            <w:r>
-              <w:rPr>
-                <w:rFonts w:ascii="Palatino" w:hAnsi="Palatino"/>
-              </w:rPr>
-              <w:t>Final project milestone 1</w:t>
-            </w:r>
-            <w:r>
-              <w:rPr>
-                <w:rFonts w:ascii="Palatino" w:hAnsi="Palatino"/>
-              </w:rPr>
-              <w:t>: 2/19 11:59PM</w:t>
             </w:r>
           </w:p>
         </w:tc>
@@ -985,7 +966,15 @@
               <w:rPr>
                 <w:rFonts w:ascii="Palatino" w:hAnsi="Palatino"/>
               </w:rPr>
-              <w:t>Journal: 3/12 11:59PM</w:t>
+              <w:t>Journal: 3/</w:t>
+            </w:r>
+            <w:bookmarkStart w:id="0" w:name="_GoBack"/>
+            <w:bookmarkEnd w:id="0"/>
+            <w:r>
+              <w:rPr>
+                <w:rFonts w:ascii="Palatino" w:hAnsi="Palatino"/>
+              </w:rPr>
+              <w:t>12 11:59PM</w:t>
             </w:r>
           </w:p>
         </w:tc>
@@ -1159,7 +1148,13 @@
               <w:rPr>
                 <w:rFonts w:ascii="Palatino" w:hAnsi="Palatino"/>
               </w:rPr>
-              <w:t>Final project milestone 2: 3/19 11:59PM</w:t>
+              <w:t>Final project milestone 1</w:t>
+            </w:r>
+            <w:r>
+              <w:rPr>
+                <w:rFonts w:ascii="Palatino" w:hAnsi="Palatino"/>
+              </w:rPr>
+              <w:t>: 3/19 11:59PM</w:t>
             </w:r>
           </w:p>
         </w:tc>
@@ -1422,7 +1417,7 @@
         <w:tc>
           <w:tcPr>
             <w:tcW w:w="1107" w:type="dxa"/>
-            <w:vAlign w:val="bottom"/>
+            <w:vAlign w:val="center"/>
           </w:tcPr>
           <w:p>
             <w:pPr>
@@ -1441,7 +1436,7 @@
         <w:tc>
           <w:tcPr>
             <w:tcW w:w="5135" w:type="dxa"/>
-            <w:vAlign w:val="bottom"/>
+            <w:vAlign w:val="center"/>
           </w:tcPr>
           <w:p>
             <w:pPr>
@@ -1473,6 +1468,25 @@
                 <w:rFonts w:ascii="Palatino" w:hAnsi="Palatino"/>
               </w:rPr>
               <w:t>Journal: 4/9 11:59PM</w:t>
+            </w:r>
+          </w:p>
+          <w:p>
+            <w:pPr>
+              <w:rPr>
+                <w:rFonts w:ascii="Palatino" w:hAnsi="Palatino"/>
+              </w:rPr>
+            </w:pPr>
+            <w:r>
+              <w:rPr>
+                <w:rFonts w:ascii="Palatino" w:hAnsi="Palatino"/>
+              </w:rPr>
+              <w:t>Final project milestone 2: 4/</w:t>
+            </w:r>
+            <w:r>
+              <w:rPr>
+                <w:rFonts w:ascii="Palatino" w:hAnsi="Palatino"/>
+              </w:rPr>
+              <w:t>9 11:59PM</w:t>
             </w:r>
           </w:p>
         </w:tc>
@@ -1583,8 +1597,6 @@
               </w:rPr>
               <w:t>Journal: 4/10 8:00PM</w:t>
             </w:r>
-            <w:bookmarkStart w:id="0" w:name="_GoBack"/>
-            <w:bookmarkEnd w:id="0"/>
           </w:p>
         </w:tc>
       </w:tr>
@@ -1649,19 +1661,6 @@
               <w:t>Journal: 4/16 11:59PM</w:t>
             </w:r>
           </w:p>
-          <w:p>
-            <w:pPr>
-              <w:rPr>
-                <w:rFonts w:ascii="Palatino" w:hAnsi="Palatino"/>
-              </w:rPr>
-            </w:pPr>
-            <w:r>
-              <w:rPr>
-                <w:rFonts w:ascii="Palatino" w:hAnsi="Palatino"/>
-              </w:rPr>
-              <w:t>Final project milestone 3: 4/16 11:59PM</w:t>
-            </w:r>
-          </w:p>
         </w:tc>
       </w:tr>
       <w:tr>
@@ -1722,7 +1721,7 @@
         <w:tc>
           <w:tcPr>
             <w:tcW w:w="1107" w:type="dxa"/>
-            <w:vAlign w:val="bottom"/>
+            <w:vAlign w:val="center"/>
           </w:tcPr>
           <w:p>
             <w:pPr>
@@ -1741,7 +1740,7 @@
         <w:tc>
           <w:tcPr>
             <w:tcW w:w="5135" w:type="dxa"/>
-            <w:vAlign w:val="bottom"/>
+            <w:vAlign w:val="center"/>
           </w:tcPr>
           <w:p>
             <w:pPr>
@@ -1773,6 +1772,31 @@
                 <w:rFonts w:ascii="Palatino" w:hAnsi="Palatino"/>
               </w:rPr>
               <w:t>Journal: 4/23 11:59PM</w:t>
+            </w:r>
+          </w:p>
+          <w:p>
+            <w:pPr>
+              <w:rPr>
+                <w:rFonts w:ascii="Palatino" w:hAnsi="Palatino"/>
+              </w:rPr>
+            </w:pPr>
+            <w:r>
+              <w:rPr>
+                <w:rFonts w:ascii="Palatino" w:hAnsi="Palatino"/>
+              </w:rPr>
+              <w:t>Final project milestone 3: 4/</w:t>
+            </w:r>
+            <w:r>
+              <w:rPr>
+                <w:rFonts w:ascii="Palatino" w:hAnsi="Palatino"/>
+              </w:rPr>
+              <w:t>23</w:t>
+            </w:r>
+            <w:r>
+              <w:rPr>
+                <w:rFonts w:ascii="Palatino" w:hAnsi="Palatino"/>
+              </w:rPr>
+              <w:t xml:space="preserve"> 11:59PM</w:t>
             </w:r>
           </w:p>
         </w:tc>

</xml_diff>